<commit_message>
removed references to 3play in the transcription instructions
</commit_message>
<xml_diff>
--- a/captions/Transcription Instructions.docx
+++ b/captions/Transcription Instructions.docx
@@ -57,6 +57,15 @@
           <w:rFonts w:ascii="Georgia" w:hAnsi="Georgia"/>
           <w:b/>
           <w:sz w:val="22"/>
+          <w:szCs w:val="22"/>
+        </w:rPr>
+      </w:pPr>
+    </w:p>
+    <w:p>
+      <w:pPr>
+        <w:pStyle w:val="normal0"/>
+        <w:rPr>
+          <w:rFonts w:ascii="Georgia" w:eastAsia="Times New Roman" w:hAnsi="Georgia" w:cs="Times New Roman"/>
           <w:szCs w:val="22"/>
         </w:rPr>
       </w:pPr>
@@ -73,27 +82,61 @@
           <w:szCs w:val="22"/>
         </w:rPr>
       </w:pPr>
-      <w:proofErr w:type="gramStart"/>
-      <w:r>
-        <w:rPr>
-          <w:rFonts w:ascii="Georgia" w:eastAsia="Times New Roman" w:hAnsi="Georgia" w:cs="Times New Roman"/>
-          <w:szCs w:val="22"/>
-        </w:rPr>
-        <w:t>edX</w:t>
-      </w:r>
-      <w:proofErr w:type="gramEnd"/>
-      <w:r>
-        <w:rPr>
-          <w:rFonts w:ascii="Georgia" w:eastAsia="Times New Roman" w:hAnsi="Georgia" w:cs="Times New Roman"/>
-          <w:szCs w:val="22"/>
-        </w:rPr>
-        <w:t xml:space="preserve"> sends the video files to 3Play Media and uploads them to YouTube.</w:t>
+      <w:r>
+        <w:rPr>
+          <w:rFonts w:ascii="Georgia" w:eastAsia="Times New Roman" w:hAnsi="Georgia" w:cs="Times New Roman"/>
+          <w:szCs w:val="22"/>
+        </w:rPr>
+        <w:t>Captions</w:t>
+      </w:r>
+      <w:r>
+        <w:rPr>
+          <w:rFonts w:ascii="Georgia" w:eastAsia="Times New Roman" w:hAnsi="Georgia" w:cs="Times New Roman"/>
+          <w:szCs w:val="22"/>
+        </w:rPr>
+        <w:t xml:space="preserve"> are reviewed </w:t>
+      </w:r>
+      <w:r>
+        <w:rPr>
+          <w:rFonts w:ascii="Georgia" w:eastAsia="Times New Roman" w:hAnsi="Georgia" w:cs="Times New Roman"/>
+          <w:szCs w:val="22"/>
+        </w:rPr>
+        <w:t xml:space="preserve">by the course team </w:t>
+      </w:r>
+      <w:r>
+        <w:rPr>
+          <w:rFonts w:ascii="Georgia" w:eastAsia="Times New Roman" w:hAnsi="Georgia" w:cs="Times New Roman"/>
+          <w:szCs w:val="22"/>
+        </w:rPr>
+        <w:t>and downloaded as .</w:t>
+      </w:r>
+      <w:proofErr w:type="spellStart"/>
+      <w:r>
+        <w:rPr>
+          <w:rFonts w:ascii="Georgia" w:eastAsia="Times New Roman" w:hAnsi="Georgia" w:cs="Times New Roman"/>
+          <w:szCs w:val="22"/>
+        </w:rPr>
+        <w:t>srt</w:t>
+      </w:r>
+      <w:proofErr w:type="spellEnd"/>
+      <w:r>
+        <w:rPr>
+          <w:rFonts w:ascii="Georgia" w:eastAsia="Times New Roman" w:hAnsi="Georgia" w:cs="Times New Roman"/>
+          <w:szCs w:val="22"/>
+        </w:rPr>
+        <w:t xml:space="preserve"> files</w:t>
+      </w:r>
+      <w:r>
+        <w:rPr>
+          <w:rFonts w:ascii="Georgia" w:eastAsia="Times New Roman" w:hAnsi="Georgia" w:cs="Times New Roman"/>
+          <w:szCs w:val="22"/>
+        </w:rPr>
+        <w:t>.</w:t>
       </w:r>
     </w:p>
     <w:p>
       <w:pPr>
         <w:pStyle w:val="normal0"/>
-        <w:ind w:left="720"/>
         <w:rPr>
           <w:rFonts w:ascii="Georgia" w:eastAsia="Times New Roman" w:hAnsi="Georgia" w:cs="Times New Roman"/>
           <w:szCs w:val="22"/>
@@ -117,21 +160,44 @@
           <w:rFonts w:ascii="Georgia" w:eastAsia="Times New Roman" w:hAnsi="Georgia" w:cs="Times New Roman"/>
           <w:szCs w:val="22"/>
         </w:rPr>
-        <w:t xml:space="preserve">3Play Media creates the caption files </w:t>
-      </w:r>
-      <w:r>
-        <w:rPr>
-          <w:rFonts w:ascii="Georgia" w:eastAsia="Times New Roman" w:hAnsi="Georgia" w:cs="Times New Roman"/>
-          <w:szCs w:val="22"/>
-        </w:rPr>
-        <w:t xml:space="preserve">for the video </w:t>
-      </w:r>
-      <w:r>
-        <w:rPr>
-          <w:rFonts w:ascii="Georgia" w:eastAsia="Times New Roman" w:hAnsi="Georgia" w:cs="Times New Roman"/>
-          <w:szCs w:val="22"/>
-        </w:rPr>
-        <w:t>using a combination of machine captioning and human proofreading.</w:t>
+        <w:t>The .</w:t>
+      </w:r>
+      <w:proofErr w:type="spellStart"/>
+      <w:r>
+        <w:rPr>
+          <w:rFonts w:ascii="Georgia" w:eastAsia="Times New Roman" w:hAnsi="Georgia" w:cs="Times New Roman"/>
+          <w:szCs w:val="22"/>
+        </w:rPr>
+        <w:t>srt</w:t>
+      </w:r>
+      <w:proofErr w:type="spellEnd"/>
+      <w:r>
+        <w:rPr>
+          <w:rFonts w:ascii="Georgia" w:eastAsia="Times New Roman" w:hAnsi="Georgia" w:cs="Times New Roman"/>
+          <w:szCs w:val="22"/>
+        </w:rPr>
+        <w:t xml:space="preserve"> caption files are uploaded</w:t>
+      </w:r>
+      <w:r>
+        <w:rPr>
+          <w:rFonts w:ascii="Georgia" w:eastAsia="Times New Roman" w:hAnsi="Georgia" w:cs="Times New Roman"/>
+          <w:szCs w:val="22"/>
+        </w:rPr>
+        <w:t xml:space="preserve"> by the course team</w:t>
+      </w:r>
+      <w:r>
+        <w:rPr>
+          <w:rFonts w:ascii="Georgia" w:eastAsia="Times New Roman" w:hAnsi="Georgia" w:cs="Times New Roman"/>
+          <w:szCs w:val="22"/>
+        </w:rPr>
+        <w:t xml:space="preserve"> to YouT</w:t>
+      </w:r>
+      <w:r>
+        <w:rPr>
+          <w:rFonts w:ascii="Georgia" w:eastAsia="Times New Roman" w:hAnsi="Georgia" w:cs="Times New Roman"/>
+          <w:szCs w:val="22"/>
+        </w:rPr>
+        <w:t>ube</w:t>
       </w:r>
     </w:p>
     <w:p>
@@ -160,28 +226,29 @@
           <w:rFonts w:ascii="Georgia" w:eastAsia="Times New Roman" w:hAnsi="Georgia" w:cs="Times New Roman"/>
           <w:szCs w:val="22"/>
         </w:rPr>
-        <w:t>These c</w:t>
-      </w:r>
-      <w:r>
-        <w:rPr>
-          <w:rFonts w:ascii="Georgia" w:eastAsia="Times New Roman" w:hAnsi="Georgia" w:cs="Times New Roman"/>
-          <w:szCs w:val="22"/>
-        </w:rPr>
-        <w:t xml:space="preserve">aptions are reviewed </w:t>
-      </w:r>
-      <w:r>
-        <w:rPr>
-          <w:rFonts w:ascii="Georgia" w:eastAsia="Times New Roman" w:hAnsi="Georgia" w:cs="Times New Roman"/>
-          <w:szCs w:val="22"/>
-        </w:rPr>
-        <w:t xml:space="preserve">by the course team </w:t>
-      </w:r>
-      <w:r>
-        <w:rPr>
-          <w:rFonts w:ascii="Georgia" w:eastAsia="Times New Roman" w:hAnsi="Georgia" w:cs="Times New Roman"/>
-          <w:szCs w:val="22"/>
-        </w:rPr>
-        <w:t>and manually downloaded from 3Play Media as .</w:t>
+        <w:t xml:space="preserve">The course team downloads </w:t>
+      </w:r>
+      <w:r>
+        <w:rPr>
+          <w:rFonts w:ascii="Georgia" w:eastAsia="Times New Roman" w:hAnsi="Georgia" w:cs="Times New Roman"/>
+          <w:szCs w:val="22"/>
+        </w:rPr>
+        <w:t xml:space="preserve">the transcripts and converts them </w:t>
+      </w:r>
+      <w:proofErr w:type="gramStart"/>
+      <w:r>
+        <w:rPr>
+          <w:rFonts w:ascii="Georgia" w:eastAsia="Times New Roman" w:hAnsi="Georgia" w:cs="Times New Roman"/>
+          <w:szCs w:val="22"/>
+        </w:rPr>
+        <w:t xml:space="preserve">to </w:t>
+      </w:r>
+      <w:r>
+        <w:rPr>
+          <w:rFonts w:ascii="Georgia" w:eastAsia="Times New Roman" w:hAnsi="Georgia" w:cs="Times New Roman"/>
+          <w:szCs w:val="22"/>
+        </w:rPr>
+        <w:t>.</w:t>
       </w:r>
       <w:proofErr w:type="spellStart"/>
       <w:r>
@@ -189,22 +256,16 @@
           <w:rFonts w:ascii="Georgia" w:eastAsia="Times New Roman" w:hAnsi="Georgia" w:cs="Times New Roman"/>
           <w:szCs w:val="22"/>
         </w:rPr>
-        <w:t>srt</w:t>
+        <w:t>srt.sjson</w:t>
       </w:r>
       <w:proofErr w:type="spellEnd"/>
-      <w:r>
-        <w:rPr>
-          <w:rFonts w:ascii="Georgia" w:eastAsia="Times New Roman" w:hAnsi="Georgia" w:cs="Times New Roman"/>
-          <w:szCs w:val="22"/>
-        </w:rPr>
-        <w:t xml:space="preserve"> files</w:t>
-      </w:r>
-      <w:r>
-        <w:rPr>
-          <w:rFonts w:ascii="Georgia" w:eastAsia="Times New Roman" w:hAnsi="Georgia" w:cs="Times New Roman"/>
-          <w:szCs w:val="22"/>
-        </w:rPr>
-        <w:t>.</w:t>
+      <w:proofErr w:type="gramEnd"/>
+      <w:r>
+        <w:rPr>
+          <w:rFonts w:ascii="Georgia" w:eastAsia="Times New Roman" w:hAnsi="Georgia" w:cs="Times New Roman"/>
+          <w:szCs w:val="22"/>
+        </w:rPr>
+        <w:t xml:space="preserve"> files semi-automatically from YouTube through a local terminal.  </w:t>
       </w:r>
     </w:p>
     <w:p>
@@ -233,186 +294,6 @@
           <w:rFonts w:ascii="Georgia" w:eastAsia="Times New Roman" w:hAnsi="Georgia" w:cs="Times New Roman"/>
           <w:szCs w:val="22"/>
         </w:rPr>
-        <w:t>The .</w:t>
-      </w:r>
-      <w:proofErr w:type="spellStart"/>
-      <w:r>
-        <w:rPr>
-          <w:rFonts w:ascii="Georgia" w:eastAsia="Times New Roman" w:hAnsi="Georgia" w:cs="Times New Roman"/>
-          <w:szCs w:val="22"/>
-        </w:rPr>
-        <w:t>srt</w:t>
-      </w:r>
-      <w:proofErr w:type="spellEnd"/>
-      <w:r>
-        <w:rPr>
-          <w:rFonts w:ascii="Georgia" w:eastAsia="Times New Roman" w:hAnsi="Georgia" w:cs="Times New Roman"/>
-          <w:szCs w:val="22"/>
-        </w:rPr>
-        <w:t xml:space="preserve"> caption files are uploaded</w:t>
-      </w:r>
-      <w:r>
-        <w:rPr>
-          <w:rFonts w:ascii="Georgia" w:eastAsia="Times New Roman" w:hAnsi="Georgia" w:cs="Times New Roman"/>
-          <w:szCs w:val="22"/>
-        </w:rPr>
-        <w:t xml:space="preserve"> by the course team</w:t>
-      </w:r>
-      <w:r>
-        <w:rPr>
-          <w:rFonts w:ascii="Georgia" w:eastAsia="Times New Roman" w:hAnsi="Georgia" w:cs="Times New Roman"/>
-          <w:szCs w:val="22"/>
-        </w:rPr>
-        <w:t xml:space="preserve"> to YouT</w:t>
-      </w:r>
-      <w:r>
-        <w:rPr>
-          <w:rFonts w:ascii="Georgia" w:eastAsia="Times New Roman" w:hAnsi="Georgia" w:cs="Times New Roman"/>
-          <w:szCs w:val="22"/>
-        </w:rPr>
-        <w:t xml:space="preserve">ube </w:t>
-      </w:r>
-      <w:r>
-        <w:rPr>
-          <w:rFonts w:ascii="Georgia" w:eastAsia="Times New Roman" w:hAnsi="Georgia" w:cs="Times New Roman"/>
-          <w:szCs w:val="22"/>
-        </w:rPr>
-        <w:t>where they are automatically converted</w:t>
-      </w:r>
-      <w:r>
-        <w:rPr>
-          <w:rFonts w:ascii="Georgia" w:eastAsia="Times New Roman" w:hAnsi="Georgia" w:cs="Times New Roman"/>
-          <w:szCs w:val="22"/>
-        </w:rPr>
-        <w:t xml:space="preserve"> </w:t>
-      </w:r>
-      <w:proofErr w:type="gramStart"/>
-      <w:r>
-        <w:rPr>
-          <w:rFonts w:ascii="Georgia" w:eastAsia="Times New Roman" w:hAnsi="Georgia" w:cs="Times New Roman"/>
-          <w:szCs w:val="22"/>
-        </w:rPr>
-        <w:t xml:space="preserve">to </w:t>
-      </w:r>
-      <w:r>
-        <w:rPr>
-          <w:rFonts w:ascii="Georgia" w:eastAsia="Times New Roman" w:hAnsi="Georgia" w:cs="Times New Roman"/>
-          <w:szCs w:val="22"/>
-        </w:rPr>
-        <w:t>.</w:t>
-      </w:r>
-      <w:proofErr w:type="spellStart"/>
-      <w:r>
-        <w:rPr>
-          <w:rFonts w:ascii="Georgia" w:eastAsia="Times New Roman" w:hAnsi="Georgia" w:cs="Times New Roman"/>
-          <w:szCs w:val="22"/>
-        </w:rPr>
-        <w:t>srt.sjson</w:t>
-      </w:r>
-      <w:proofErr w:type="spellEnd"/>
-      <w:proofErr w:type="gramEnd"/>
-      <w:r>
-        <w:rPr>
-          <w:rFonts w:ascii="Georgia" w:eastAsia="Times New Roman" w:hAnsi="Georgia" w:cs="Times New Roman"/>
-          <w:szCs w:val="22"/>
-        </w:rPr>
-        <w:t xml:space="preserve"> files</w:t>
-      </w:r>
-      <w:r>
-        <w:rPr>
-          <w:rFonts w:ascii="Georgia" w:eastAsia="Times New Roman" w:hAnsi="Georgia" w:cs="Times New Roman"/>
-          <w:szCs w:val="22"/>
-        </w:rPr>
-        <w:t>.</w:t>
-      </w:r>
-    </w:p>
-    <w:p>
-      <w:pPr>
-        <w:pStyle w:val="normal0"/>
-        <w:rPr>
-          <w:rFonts w:ascii="Georgia" w:eastAsia="Times New Roman" w:hAnsi="Georgia" w:cs="Times New Roman"/>
-          <w:szCs w:val="22"/>
-        </w:rPr>
-      </w:pPr>
-    </w:p>
-    <w:p>
-      <w:pPr>
-        <w:pStyle w:val="normal0"/>
-        <w:numPr>
-          <w:ilvl w:val="0"/>
-          <w:numId w:val="1"/>
-        </w:numPr>
-        <w:rPr>
-          <w:rFonts w:ascii="Georgia" w:eastAsia="Times New Roman" w:hAnsi="Georgia" w:cs="Times New Roman"/>
-          <w:szCs w:val="22"/>
-        </w:rPr>
-      </w:pPr>
-      <w:r>
-        <w:rPr>
-          <w:rFonts w:ascii="Georgia" w:eastAsia="Times New Roman" w:hAnsi="Georgia" w:cs="Times New Roman"/>
-          <w:szCs w:val="22"/>
-        </w:rPr>
-        <w:t xml:space="preserve">The course team downloads </w:t>
-      </w:r>
-      <w:proofErr w:type="gramStart"/>
-      <w:r>
-        <w:rPr>
-          <w:rFonts w:ascii="Georgia" w:eastAsia="Times New Roman" w:hAnsi="Georgia" w:cs="Times New Roman"/>
-          <w:szCs w:val="22"/>
-        </w:rPr>
-        <w:t>the</w:t>
-      </w:r>
-      <w:r>
-        <w:rPr>
-          <w:rFonts w:ascii="Georgia" w:eastAsia="Times New Roman" w:hAnsi="Georgia" w:cs="Times New Roman"/>
-          <w:szCs w:val="22"/>
-        </w:rPr>
-        <w:t xml:space="preserve"> .</w:t>
-      </w:r>
-      <w:proofErr w:type="spellStart"/>
-      <w:r>
-        <w:rPr>
-          <w:rFonts w:ascii="Georgia" w:eastAsia="Times New Roman" w:hAnsi="Georgia" w:cs="Times New Roman"/>
-          <w:szCs w:val="22"/>
-        </w:rPr>
-        <w:t>srt.sjson</w:t>
-      </w:r>
-      <w:proofErr w:type="spellEnd"/>
-      <w:proofErr w:type="gramEnd"/>
-      <w:r>
-        <w:rPr>
-          <w:rFonts w:ascii="Georgia" w:eastAsia="Times New Roman" w:hAnsi="Georgia" w:cs="Times New Roman"/>
-          <w:szCs w:val="22"/>
-        </w:rPr>
-        <w:t xml:space="preserve"> files semi-automatically from YouTube through a local terminal.  </w:t>
-      </w:r>
-    </w:p>
-    <w:p>
-      <w:pPr>
-        <w:pStyle w:val="normal0"/>
-        <w:rPr>
-          <w:rFonts w:ascii="Georgia" w:eastAsia="Times New Roman" w:hAnsi="Georgia" w:cs="Times New Roman"/>
-          <w:szCs w:val="22"/>
-        </w:rPr>
-      </w:pPr>
-    </w:p>
-    <w:p>
-      <w:pPr>
-        <w:pStyle w:val="normal0"/>
-        <w:numPr>
-          <w:ilvl w:val="0"/>
-          <w:numId w:val="1"/>
-        </w:numPr>
-        <w:rPr>
-          <w:rFonts w:ascii="Georgia" w:eastAsia="Times New Roman" w:hAnsi="Georgia" w:cs="Times New Roman"/>
-          <w:szCs w:val="22"/>
-        </w:rPr>
-      </w:pPr>
-      <w:r>
-        <w:rPr>
-          <w:rFonts w:ascii="Georgia" w:eastAsia="Times New Roman" w:hAnsi="Georgia" w:cs="Times New Roman"/>
-          <w:szCs w:val="22"/>
-        </w:rPr>
         <w:t xml:space="preserve">The course team integrates the captions into the </w:t>
       </w:r>
       <w:r>
@@ -490,7 +371,34 @@
           <w:sz w:val="26"/>
           <w:szCs w:val="26"/>
         </w:rPr>
-        <w:t>Part 1 - Downloading Captions from 3Play Media</w:t>
+        <w:t xml:space="preserve">Part 1 </w:t>
+      </w:r>
+      <w:r>
+        <w:rPr>
+          <w:rFonts w:ascii="Georgia" w:hAnsi="Georgia"/>
+          <w:b/>
+          <w:sz w:val="26"/>
+          <w:szCs w:val="26"/>
+        </w:rPr>
+        <w:t>–</w:t>
+      </w:r>
+      <w:r>
+        <w:rPr>
+          <w:rFonts w:ascii="Georgia" w:hAnsi="Georgia"/>
+          <w:b/>
+          <w:sz w:val="26"/>
+          <w:szCs w:val="26"/>
+        </w:rPr>
+        <w:t xml:space="preserve"> </w:t>
+      </w:r>
+      <w:r>
+        <w:rPr>
+          <w:rFonts w:ascii="Georgia" w:hAnsi="Georgia"/>
+          <w:b/>
+          <w:sz w:val="26"/>
+          <w:szCs w:val="26"/>
+        </w:rPr>
+        <w:t>Getting Captions</w:t>
       </w:r>
     </w:p>
     <w:p>
@@ -522,275 +430,43 @@
           <w:sz w:val="22"/>
           <w:szCs w:val="22"/>
         </w:rPr>
-        <w:t>Log into 3Play Media (</w:t>
-      </w:r>
-      <w:hyperlink r:id="rId7" w:history="1">
-        <w:r>
-          <w:rPr>
-            <w:rStyle w:val="Hyperlink"/>
-            <w:rFonts w:ascii="Georgia" w:hAnsi="Georgia"/>
-            <w:sz w:val="22"/>
-            <w:szCs w:val="22"/>
-          </w:rPr>
-          <w:t>http://account.3playmedia.com</w:t>
-        </w:r>
-      </w:hyperlink>
-      <w:r>
-        <w:rPr>
-          <w:rFonts w:ascii="Georgia" w:hAnsi="Georgia"/>
-          <w:sz w:val="22"/>
-          <w:szCs w:val="22"/>
-        </w:rPr>
-        <w:t xml:space="preserve">) </w:t>
-      </w:r>
-    </w:p>
-    <w:p>
-      <w:pPr>
-        <w:pStyle w:val="ListParagraph"/>
-        <w:numPr>
-          <w:ilvl w:val="1"/>
-          <w:numId w:val="2"/>
-        </w:numPr>
-        <w:rPr>
-          <w:rFonts w:ascii="Georgia" w:hAnsi="Georgia"/>
-          <w:sz w:val="22"/>
-          <w:szCs w:val="22"/>
-        </w:rPr>
-      </w:pPr>
-      <w:r>
-        <w:rPr>
-          <w:rFonts w:ascii="Georgia" w:hAnsi="Georgia"/>
-          <w:sz w:val="22"/>
-          <w:szCs w:val="22"/>
-        </w:rPr>
-        <w:t>NOTE: You should have received an invite for an account. If not, contact your Program Manager)</w:t>
-      </w:r>
-    </w:p>
-    <w:p>
-      <w:pPr>
-        <w:pStyle w:val="ListParagraph"/>
-        <w:ind w:left="1440"/>
-        <w:rPr>
-          <w:rFonts w:ascii="Georgia" w:hAnsi="Georgia"/>
-          <w:sz w:val="22"/>
-          <w:szCs w:val="22"/>
-        </w:rPr>
-      </w:pPr>
-    </w:p>
-    <w:p>
-      <w:pPr>
-        <w:pStyle w:val="ListParagraph"/>
-        <w:numPr>
-          <w:ilvl w:val="0"/>
-          <w:numId w:val="2"/>
-        </w:numPr>
-        <w:rPr>
-          <w:rFonts w:ascii="Georgia" w:hAnsi="Georgia"/>
-          <w:sz w:val="22"/>
-          <w:szCs w:val="22"/>
-        </w:rPr>
-      </w:pPr>
-      <w:r>
-        <w:rPr>
-          <w:rFonts w:ascii="Georgia" w:hAnsi="Georgia"/>
-          <w:sz w:val="22"/>
-          <w:szCs w:val="22"/>
-        </w:rPr>
-        <w:t>Under “Getting Started”, select “Access My Files</w:t>
-      </w:r>
-      <w:r>
-        <w:rPr>
-          <w:rFonts w:ascii="Georgia" w:hAnsi="Georgia"/>
-          <w:sz w:val="22"/>
-          <w:szCs w:val="22"/>
-        </w:rPr>
-        <w:t>”.</w:t>
-      </w:r>
-    </w:p>
-    <w:p>
-      <w:pPr>
-        <w:pStyle w:val="ListParagraph"/>
-        <w:rPr>
-          <w:rFonts w:ascii="Georgia" w:hAnsi="Georgia"/>
-          <w:sz w:val="22"/>
-          <w:szCs w:val="22"/>
-        </w:rPr>
-      </w:pPr>
-    </w:p>
-    <w:p>
-      <w:pPr>
-        <w:pStyle w:val="ListParagraph"/>
-        <w:numPr>
-          <w:ilvl w:val="0"/>
-          <w:numId w:val="2"/>
-        </w:numPr>
-        <w:rPr>
-          <w:rFonts w:ascii="Georgia" w:hAnsi="Georgia"/>
-          <w:sz w:val="22"/>
-          <w:szCs w:val="22"/>
-        </w:rPr>
-      </w:pPr>
-      <w:r>
-        <w:rPr>
-          <w:rFonts w:ascii="Georgia" w:hAnsi="Georgia"/>
-          <w:sz w:val="22"/>
-          <w:szCs w:val="22"/>
-        </w:rPr>
-        <w:t>To preview captions, select the file from the dropdown list and then select “Preview Transcript”.</w:t>
-      </w:r>
-    </w:p>
-    <w:p>
-      <w:pPr>
-        <w:pStyle w:val="ListParagraph"/>
-        <w:numPr>
-          <w:ilvl w:val="1"/>
-          <w:numId w:val="2"/>
-        </w:numPr>
-        <w:rPr>
-          <w:rFonts w:ascii="Georgia" w:hAnsi="Georgia"/>
-          <w:sz w:val="22"/>
-          <w:szCs w:val="22"/>
-        </w:rPr>
-      </w:pPr>
-      <w:r>
-        <w:rPr>
-          <w:rFonts w:ascii="Georgia" w:hAnsi="Georgia"/>
-          <w:sz w:val="22"/>
-          <w:szCs w:val="22"/>
-        </w:rPr>
-        <w:t xml:space="preserve">NOTE: </w:t>
-      </w:r>
-      <w:r>
-        <w:rPr>
-          <w:rFonts w:ascii="Georgia" w:hAnsi="Georgia"/>
-          <w:sz w:val="22"/>
-          <w:szCs w:val="22"/>
-        </w:rPr>
-        <w:t xml:space="preserve">To edit transcripts, please </w:t>
-      </w:r>
-      <w:r>
-        <w:rPr>
-          <w:rFonts w:ascii="Georgia" w:hAnsi="Georgia"/>
-          <w:sz w:val="22"/>
-          <w:szCs w:val="22"/>
-        </w:rPr>
-        <w:t xml:space="preserve">click </w:t>
-      </w:r>
-      <w:hyperlink r:id="rId8" w:history="1">
-        <w:r>
-          <w:rPr>
-            <w:rStyle w:val="Hyperlink"/>
-            <w:rFonts w:ascii="Georgia" w:hAnsi="Georgia"/>
-            <w:sz w:val="22"/>
-            <w:szCs w:val="22"/>
-          </w:rPr>
-          <w:t>here</w:t>
-        </w:r>
-      </w:hyperlink>
-      <w:r>
-        <w:rPr>
-          <w:rFonts w:ascii="Georgia" w:hAnsi="Georgia"/>
-          <w:sz w:val="22"/>
-          <w:szCs w:val="22"/>
-        </w:rPr>
-        <w:t xml:space="preserve"> to </w:t>
-      </w:r>
-      <w:r>
-        <w:rPr>
-          <w:rFonts w:ascii="Georgia" w:hAnsi="Georgia"/>
-          <w:sz w:val="22"/>
-          <w:szCs w:val="22"/>
-        </w:rPr>
-        <w:t xml:space="preserve">use the 3Play Media </w:t>
-      </w:r>
-      <w:r>
-        <w:rPr>
-          <w:rFonts w:ascii="Georgia" w:hAnsi="Georgia"/>
-          <w:sz w:val="22"/>
-          <w:szCs w:val="22"/>
-        </w:rPr>
-        <w:t>Help Guide.</w:t>
-      </w:r>
-    </w:p>
-    <w:p>
-      <w:pPr>
-        <w:pStyle w:val="ListParagraph"/>
-        <w:ind w:left="1440"/>
-        <w:rPr>
-          <w:rFonts w:ascii="Georgia" w:hAnsi="Georgia"/>
-          <w:sz w:val="22"/>
-          <w:szCs w:val="22"/>
-        </w:rPr>
-      </w:pPr>
-    </w:p>
-    <w:p>
-      <w:pPr>
-        <w:pStyle w:val="ListParagraph"/>
-        <w:numPr>
-          <w:ilvl w:val="0"/>
-          <w:numId w:val="2"/>
-        </w:numPr>
-        <w:rPr>
-          <w:rFonts w:ascii="Georgia" w:hAnsi="Georgia"/>
-          <w:sz w:val="22"/>
-          <w:szCs w:val="22"/>
-        </w:rPr>
-      </w:pPr>
-      <w:r>
-        <w:rPr>
-          <w:rFonts w:ascii="Georgia" w:hAnsi="Georgia"/>
-          <w:sz w:val="22"/>
-          <w:szCs w:val="22"/>
-        </w:rPr>
-        <w:t>To download captions, select the file(s) from the dropdown list and select from the top “Request Download”.</w:t>
-      </w:r>
-    </w:p>
-    <w:p>
-      <w:pPr>
-        <w:pStyle w:val="ListParagraph"/>
-        <w:rPr>
-          <w:rFonts w:ascii="Georgia" w:hAnsi="Georgia"/>
-          <w:sz w:val="22"/>
-          <w:szCs w:val="22"/>
-        </w:rPr>
-      </w:pPr>
-    </w:p>
-    <w:p>
-      <w:pPr>
-        <w:pStyle w:val="ListParagraph"/>
-        <w:numPr>
-          <w:ilvl w:val="0"/>
-          <w:numId w:val="2"/>
-        </w:numPr>
-        <w:rPr>
-          <w:rFonts w:ascii="Georgia" w:hAnsi="Georgia"/>
-          <w:sz w:val="22"/>
-          <w:szCs w:val="22"/>
-        </w:rPr>
-      </w:pPr>
-      <w:r>
-        <w:rPr>
-          <w:rFonts w:ascii="Georgia" w:hAnsi="Georgia"/>
-          <w:sz w:val="22"/>
-          <w:szCs w:val="22"/>
-        </w:rPr>
-        <w:t xml:space="preserve">Under “Caption Formats”, </w:t>
-      </w:r>
-      <w:r>
-        <w:rPr>
-          <w:rFonts w:ascii="Georgia" w:hAnsi="Georgia"/>
-          <w:sz w:val="22"/>
-          <w:szCs w:val="22"/>
-        </w:rPr>
-        <w:t>select</w:t>
-      </w:r>
-      <w:r>
-        <w:rPr>
-          <w:rFonts w:ascii="Georgia" w:hAnsi="Georgia"/>
-          <w:sz w:val="22"/>
-          <w:szCs w:val="22"/>
-        </w:rPr>
-        <w:t xml:space="preserve"> the download arrow button for SRT. Store the file locally. </w:t>
+        <w:t>Download .</w:t>
+      </w:r>
+      <w:proofErr w:type="spellStart"/>
+      <w:r>
+        <w:rPr>
+          <w:rFonts w:ascii="Georgia" w:hAnsi="Georgia"/>
+          <w:sz w:val="22"/>
+          <w:szCs w:val="22"/>
+        </w:rPr>
+        <w:t>srt</w:t>
+      </w:r>
+      <w:proofErr w:type="spellEnd"/>
+      <w:r>
+        <w:rPr>
+          <w:rFonts w:ascii="Georgia" w:hAnsi="Georgia"/>
+          <w:sz w:val="22"/>
+          <w:szCs w:val="22"/>
+        </w:rPr>
+        <w:t xml:space="preserve"> files from your </w:t>
+      </w:r>
+      <w:proofErr w:type="spellStart"/>
+      <w:r>
+        <w:rPr>
+          <w:rFonts w:ascii="Georgia" w:hAnsi="Georgia"/>
+          <w:sz w:val="22"/>
+          <w:szCs w:val="22"/>
+        </w:rPr>
+        <w:t>transcripting</w:t>
+      </w:r>
+      <w:proofErr w:type="spellEnd"/>
+      <w:r>
+        <w:rPr>
+          <w:rFonts w:ascii="Georgia" w:hAnsi="Georgia"/>
+          <w:sz w:val="22"/>
+          <w:szCs w:val="22"/>
+        </w:rPr>
+        <w:t xml:space="preserve"> service</w:t>
       </w:r>
     </w:p>
     <w:p>
@@ -1029,15 +705,15 @@
           <w:sz w:val="22"/>
           <w:szCs w:val="22"/>
         </w:rPr>
-        <w:t xml:space="preserve"> file you downloaded from</w:t>
-      </w:r>
-      <w:r>
-        <w:rPr>
-          <w:rFonts w:ascii="Georgia" w:hAnsi="Georgia"/>
-          <w:sz w:val="22"/>
-          <w:szCs w:val="22"/>
-        </w:rPr>
-        <w:t xml:space="preserve"> 3Play.</w:t>
+        <w:t xml:space="preserve"> file you downloaded</w:t>
+      </w:r>
+      <w:r>
+        <w:rPr>
+          <w:rFonts w:ascii="Georgia" w:hAnsi="Georgia"/>
+          <w:sz w:val="22"/>
+          <w:szCs w:val="22"/>
+        </w:rPr>
+        <w:t>.</w:t>
       </w:r>
     </w:p>
     <w:p>
@@ -1186,7 +862,7 @@
         </w:rPr>
         <w:t xml:space="preserve">” directory is necessary before you can follow these instructions. To download, please click </w:t>
       </w:r>
-      <w:hyperlink r:id="rId9" w:history="1">
+      <w:hyperlink r:id="rId7" w:history="1">
         <w:r>
           <w:rPr>
             <w:rStyle w:val="Hyperlink"/>
@@ -1201,7 +877,7 @@
           <w:rFonts w:ascii="Georgia" w:eastAsia="Times New Roman" w:hAnsi="Georgia" w:cs="Times New Roman"/>
           <w:szCs w:val="22"/>
         </w:rPr>
-        <w:t>. If you don’t have access, ask your program manager.</w:t>
+        <w:t>.</w:t>
       </w:r>
     </w:p>
     <w:p>
@@ -1347,50 +1023,16 @@
     <w:p>
       <w:pPr>
         <w:pStyle w:val="normal0"/>
-        <w:numPr>
-          <w:ilvl w:val="1"/>
-          <w:numId w:val="4"/>
-        </w:numPr>
-        <w:rPr>
-          <w:rFonts w:ascii="Georgia" w:hAnsi="Georgia"/>
-          <w:szCs w:val="22"/>
-        </w:rPr>
-      </w:pPr>
-      <w:r>
-        <w:rPr>
-          <w:rFonts w:ascii="Georgia" w:hAnsi="Georgia"/>
-          <w:szCs w:val="22"/>
-        </w:rPr>
-        <w:t xml:space="preserve">NOTE: </w:t>
-      </w:r>
-      <w:r>
-        <w:rPr>
-          <w:rFonts w:ascii="Georgia" w:hAnsi="Georgia"/>
-          <w:szCs w:val="22"/>
-        </w:rPr>
-        <w:t xml:space="preserve">Program Manager’s will share a </w:t>
-      </w:r>
-      <w:proofErr w:type="spellStart"/>
-      <w:r>
-        <w:rPr>
-          <w:rFonts w:ascii="Georgia" w:hAnsi="Georgia"/>
-          <w:szCs w:val="22"/>
-        </w:rPr>
-        <w:t>google</w:t>
-      </w:r>
-      <w:proofErr w:type="spellEnd"/>
-      <w:r>
-        <w:rPr>
-          <w:rFonts w:ascii="Georgia" w:hAnsi="Georgia"/>
-          <w:szCs w:val="22"/>
-        </w:rPr>
-        <w:t xml:space="preserve"> doc with updated YouTube ID’s </w:t>
-      </w:r>
+        <w:rPr>
+          <w:rFonts w:ascii="Georgia" w:hAnsi="Georgia"/>
+          <w:szCs w:val="22"/>
+        </w:rPr>
+      </w:pPr>
     </w:p>
     <w:p>
       <w:pPr>
         <w:pStyle w:val="normal0"/>
-        <w:ind w:left="1440"/>
+        <w:ind w:left="720"/>
         <w:rPr>
           <w:rFonts w:ascii="Georgia" w:hAnsi="Georgia"/>
           <w:szCs w:val="22"/>
@@ -1704,61 +1346,15 @@
           <w:rFonts w:ascii="Georgia" w:hAnsi="Georgia"/>
           <w:szCs w:val="22"/>
         </w:rPr>
-        <w:t xml:space="preserve">NOTE: </w:t>
-      </w:r>
-      <w:r>
-        <w:rPr>
-          <w:rFonts w:ascii="Georgia" w:eastAsia="Times New Roman" w:hAnsi="Georgia" w:cs="Times New Roman"/>
-          <w:color w:val="222222"/>
-          <w:szCs w:val="22"/>
-          <w:shd w:val="clear" w:color="auto" w:fill="FFFFFF"/>
-        </w:rPr>
-        <w:t>If you see one, or several error messages that read something like “error parsing subtitles from YouTube</w:t>
-      </w:r>
-      <w:r>
-        <w:rPr>
-          <w:rFonts w:ascii="Georgia" w:eastAsia="Times New Roman" w:hAnsi="Georgia" w:cs="Times New Roman"/>
-          <w:color w:val="222222"/>
-          <w:szCs w:val="22"/>
-        </w:rPr>
-        <w:t xml:space="preserve"> </w:t>
-      </w:r>
-      <w:r>
-        <w:rPr>
-          <w:rFonts w:ascii="Georgia" w:eastAsia="Times New Roman" w:hAnsi="Georgia" w:cs="Times New Roman"/>
-          <w:color w:val="222222"/>
-          <w:szCs w:val="22"/>
-          <w:shd w:val="clear" w:color="auto" w:fill="FFFFFF"/>
-        </w:rPr>
-        <w:t>id WtFIsG0inGoN: no element found: line 1, column 0.” this means that the YouTube id(s) in question DO NOT</w:t>
-      </w:r>
-      <w:r>
-        <w:rPr>
-          <w:rFonts w:ascii="Georgia" w:eastAsia="Times New Roman" w:hAnsi="Georgia" w:cs="Times New Roman"/>
-          <w:color w:val="222222"/>
-          <w:szCs w:val="22"/>
-        </w:rPr>
-        <w:t xml:space="preserve"> </w:t>
-      </w:r>
-      <w:r>
-        <w:rPr>
-          <w:rFonts w:ascii="Georgia" w:eastAsia="Times New Roman" w:hAnsi="Georgia" w:cs="Times New Roman"/>
-          <w:color w:val="222222"/>
-          <w:szCs w:val="22"/>
-          <w:shd w:val="clear" w:color="auto" w:fill="FFFFFF"/>
-        </w:rPr>
-        <w:t>have subtitles uploaded to YouTube. This or any other error messages indicate a failure in the process.</w:t>
-      </w:r>
-    </w:p>
-    <w:p>
-      <w:pPr>
-        <w:pStyle w:val="normal0"/>
-        <w:ind w:left="1440"/>
-        <w:rPr>
-          <w:rFonts w:ascii="Georgia" w:hAnsi="Georgia"/>
-          <w:szCs w:val="22"/>
-        </w:rPr>
-      </w:pPr>
+        <w:t xml:space="preserve">NOTE: if you do not have python installed on your machine, download it here: </w:t>
+      </w:r>
+      <w:r>
+        <w:rPr>
+          <w:rFonts w:ascii="Georgia" w:hAnsi="Georgia"/>
+          <w:szCs w:val="22"/>
+        </w:rPr>
+        <w:t>http://www.python.org/getit/</w:t>
+      </w:r>
     </w:p>
     <w:p>
       <w:pPr>
@@ -1786,6 +1382,79 @@
           <w:szCs w:val="22"/>
           <w:shd w:val="clear" w:color="auto" w:fill="FFFFFF"/>
         </w:rPr>
+        <w:t>If you see one, or several error messages that read something like “error parsing subtitles from YouTube</w:t>
+      </w:r>
+      <w:r>
+        <w:rPr>
+          <w:rFonts w:ascii="Georgia" w:eastAsia="Times New Roman" w:hAnsi="Georgia" w:cs="Times New Roman"/>
+          <w:color w:val="222222"/>
+          <w:szCs w:val="22"/>
+        </w:rPr>
+        <w:t xml:space="preserve"> </w:t>
+      </w:r>
+      <w:r>
+        <w:rPr>
+          <w:rFonts w:ascii="Georgia" w:eastAsia="Times New Roman" w:hAnsi="Georgia" w:cs="Times New Roman"/>
+          <w:color w:val="222222"/>
+          <w:szCs w:val="22"/>
+          <w:shd w:val="clear" w:color="auto" w:fill="FFFFFF"/>
+        </w:rPr>
+        <w:t>id WtFIsG0inGoN: no element found: line 1, column 0.” this means that the YouTube id(s) in question DO NOT</w:t>
+      </w:r>
+      <w:r>
+        <w:rPr>
+          <w:rFonts w:ascii="Georgia" w:eastAsia="Times New Roman" w:hAnsi="Georgia" w:cs="Times New Roman"/>
+          <w:color w:val="222222"/>
+          <w:szCs w:val="22"/>
+        </w:rPr>
+        <w:t xml:space="preserve"> </w:t>
+      </w:r>
+      <w:r>
+        <w:rPr>
+          <w:rFonts w:ascii="Georgia" w:eastAsia="Times New Roman" w:hAnsi="Georgia" w:cs="Times New Roman"/>
+          <w:color w:val="222222"/>
+          <w:szCs w:val="22"/>
+          <w:shd w:val="clear" w:color="auto" w:fill="FFFFFF"/>
+        </w:rPr>
+        <w:t>have subtitles uploaded to YouTube. This or any other error messages indicate a failure in the process.</w:t>
+      </w:r>
+    </w:p>
+    <w:p>
+      <w:pPr>
+        <w:pStyle w:val="normal0"/>
+        <w:ind w:left="1440"/>
+        <w:rPr>
+          <w:rFonts w:ascii="Georgia" w:hAnsi="Georgia"/>
+          <w:szCs w:val="22"/>
+        </w:rPr>
+      </w:pPr>
+    </w:p>
+    <w:p>
+      <w:pPr>
+        <w:pStyle w:val="normal0"/>
+        <w:numPr>
+          <w:ilvl w:val="1"/>
+          <w:numId w:val="4"/>
+        </w:numPr>
+        <w:rPr>
+          <w:rFonts w:ascii="Georgia" w:hAnsi="Georgia"/>
+          <w:szCs w:val="22"/>
+        </w:rPr>
+      </w:pPr>
+      <w:r>
+        <w:rPr>
+          <w:rFonts w:ascii="Georgia" w:hAnsi="Georgia"/>
+          <w:szCs w:val="22"/>
+        </w:rPr>
+        <w:t xml:space="preserve">NOTE: </w:t>
+      </w:r>
+      <w:r>
+        <w:rPr>
+          <w:rFonts w:ascii="Georgia" w:eastAsia="Times New Roman" w:hAnsi="Georgia" w:cs="Times New Roman"/>
+          <w:color w:val="222222"/>
+          <w:szCs w:val="22"/>
+          <w:shd w:val="clear" w:color="auto" w:fill="FFFFFF"/>
+        </w:rPr>
         <w:t xml:space="preserve">One clear symptom of a failure of any sort is </w:t>
       </w:r>
       <w:proofErr w:type="gramStart"/>
@@ -2422,156 +2091,21 @@
     </w:p>
     <w:p>
       <w:pPr>
-        <w:rPr>
-          <w:rFonts w:ascii="Georgia" w:hAnsi="Georgia"/>
+        <w:pStyle w:val="normal0"/>
+        <w:rPr>
+          <w:rFonts w:ascii="Georgia" w:eastAsia="Times New Roman" w:hAnsi="Georgia" w:cs="Times New Roman"/>
           <w:b/>
-          <w:sz w:val="26"/>
-          <w:szCs w:val="26"/>
-        </w:rPr>
-      </w:pPr>
-      <w:r>
-        <w:rPr>
-          <w:rFonts w:ascii="Georgia" w:hAnsi="Georgia"/>
+          <w:szCs w:val="22"/>
+        </w:rPr>
+      </w:pPr>
+      <w:r>
+        <w:rPr>
+          <w:rFonts w:ascii="Georgia" w:eastAsia="Times New Roman" w:hAnsi="Georgia" w:cs="Times New Roman"/>
           <w:b/>
-          <w:sz w:val="26"/>
-          <w:szCs w:val="26"/>
-        </w:rPr>
-        <w:t xml:space="preserve">Part 5 – Integration using a </w:t>
-      </w:r>
-      <w:proofErr w:type="spellStart"/>
-      <w:r>
-        <w:rPr>
-          <w:rFonts w:ascii="Georgia" w:hAnsi="Georgia"/>
-          <w:b/>
-          <w:sz w:val="26"/>
-          <w:szCs w:val="26"/>
-        </w:rPr>
-        <w:t>git</w:t>
-      </w:r>
-      <w:proofErr w:type="spellEnd"/>
-      <w:r>
-        <w:rPr>
-          <w:rFonts w:ascii="Georgia" w:hAnsi="Georgia"/>
-          <w:b/>
-          <w:sz w:val="26"/>
-          <w:szCs w:val="26"/>
-        </w:rPr>
-        <w:t xml:space="preserve"> repository </w:t>
-      </w:r>
-    </w:p>
-    <w:p>
-      <w:pPr>
-        <w:rPr>
-          <w:rFonts w:ascii="Georgia" w:hAnsi="Georgia"/>
-        </w:rPr>
-      </w:pPr>
-    </w:p>
-    <w:p>
-      <w:pPr>
-        <w:pStyle w:val="normal0"/>
-        <w:numPr>
-          <w:ilvl w:val="0"/>
-          <w:numId w:val="8"/>
-        </w:numPr>
-        <w:rPr>
-          <w:rFonts w:ascii="Georgia" w:hAnsi="Georgia"/>
-          <w:szCs w:val="22"/>
-        </w:rPr>
-      </w:pPr>
-      <w:r>
-        <w:rPr>
-          <w:rFonts w:ascii="Georgia" w:eastAsia="Times New Roman" w:hAnsi="Georgia" w:cs="Times New Roman"/>
-          <w:szCs w:val="22"/>
-        </w:rPr>
-        <w:t>Copy</w:t>
-      </w:r>
-      <w:r>
-        <w:rPr>
-          <w:rFonts w:ascii="Georgia" w:eastAsia="Times New Roman" w:hAnsi="Georgia" w:cs="Times New Roman"/>
-          <w:szCs w:val="22"/>
-        </w:rPr>
-        <w:t xml:space="preserve"> the contents of the sub folder</w:t>
-      </w:r>
-      <w:r>
-        <w:rPr>
-          <w:rFonts w:ascii="Georgia" w:eastAsia="Times New Roman" w:hAnsi="Georgia" w:cs="Times New Roman"/>
-          <w:szCs w:val="22"/>
-        </w:rPr>
-        <w:t xml:space="preserve"> and paste them into the “static/subs” directory on your local </w:t>
-      </w:r>
-      <w:proofErr w:type="spellStart"/>
-      <w:r>
-        <w:rPr>
-          <w:rFonts w:ascii="Georgia" w:eastAsia="Times New Roman" w:hAnsi="Georgia" w:cs="Times New Roman"/>
-          <w:szCs w:val="22"/>
-        </w:rPr>
-        <w:t>git</w:t>
-      </w:r>
-      <w:proofErr w:type="spellEnd"/>
-      <w:r>
-        <w:rPr>
-          <w:rFonts w:ascii="Georgia" w:eastAsia="Times New Roman" w:hAnsi="Georgia" w:cs="Times New Roman"/>
-          <w:szCs w:val="22"/>
-        </w:rPr>
-        <w:t xml:space="preserve"> repo.</w:t>
-      </w:r>
-    </w:p>
-    <w:p>
-      <w:pPr>
-        <w:pStyle w:val="normal0"/>
-        <w:ind w:left="720"/>
-        <w:rPr>
-          <w:rFonts w:ascii="Georgia" w:hAnsi="Georgia"/>
-          <w:szCs w:val="22"/>
-        </w:rPr>
-      </w:pPr>
-    </w:p>
-    <w:p>
-      <w:pPr>
-        <w:pStyle w:val="normal0"/>
-        <w:numPr>
-          <w:ilvl w:val="0"/>
-          <w:numId w:val="8"/>
-        </w:numPr>
-        <w:rPr>
-          <w:rFonts w:ascii="Georgia" w:hAnsi="Georgia"/>
-          <w:szCs w:val="22"/>
-        </w:rPr>
-      </w:pPr>
-      <w:r>
-        <w:rPr>
-          <w:rFonts w:ascii="Georgia" w:eastAsia="Times New Roman" w:hAnsi="Georgia" w:cs="Times New Roman"/>
-          <w:szCs w:val="22"/>
-        </w:rPr>
-        <w:t>As long as the video codes have been properly placed throughout the &lt;</w:t>
-      </w:r>
-      <w:proofErr w:type="spellStart"/>
-      <w:r>
-        <w:rPr>
-          <w:rFonts w:ascii="Georgia" w:eastAsia="Times New Roman" w:hAnsi="Georgia" w:cs="Times New Roman"/>
-          <w:szCs w:val="22"/>
-        </w:rPr>
-        <w:t>videosequentials</w:t>
-      </w:r>
-      <w:proofErr w:type="spellEnd"/>
-      <w:r>
-        <w:rPr>
-          <w:rFonts w:ascii="Georgia" w:eastAsia="Times New Roman" w:hAnsi="Georgia" w:cs="Times New Roman"/>
-          <w:szCs w:val="22"/>
-        </w:rPr>
-        <w:t>&gt; and lecture sequences of the course, the transcripts will appear.</w:t>
-      </w:r>
-      <w:bookmarkStart w:id="0" w:name="_GoBack"/>
-      <w:bookmarkEnd w:id="0"/>
-    </w:p>
-    <w:p>
-      <w:pPr>
-        <w:pStyle w:val="normal0"/>
-        <w:rPr>
-          <w:rFonts w:ascii="Georgia" w:eastAsia="Times New Roman" w:hAnsi="Georgia" w:cs="Times New Roman"/>
-          <w:szCs w:val="22"/>
-        </w:rPr>
-      </w:pPr>
+          <w:szCs w:val="22"/>
+        </w:rPr>
+        <w:t>Part 5 is no longer relevant and has been removed.</w:t>
+      </w:r>
     </w:p>
     <w:p>
       <w:pPr>
@@ -2823,14 +2357,60 @@
           <w:rFonts w:ascii="Georgia" w:eastAsia="Times New Roman" w:hAnsi="Georgia" w:cs="Times New Roman"/>
           <w:szCs w:val="22"/>
         </w:rPr>
-        <w:t>-usable transcripts, uploaded by staff to</w:t>
-      </w:r>
-      <w:r>
-        <w:rPr>
-          <w:rFonts w:ascii="Georgia" w:eastAsia="Times New Roman" w:hAnsi="Georgia" w:cs="Times New Roman"/>
-          <w:szCs w:val="22"/>
-        </w:rPr>
-        <w:t xml:space="preserve"> the 1.0-speed videos only. </w:t>
+        <w:t>-usable transcripts</w:t>
+      </w:r>
+      <w:r>
+        <w:rPr>
+          <w:rFonts w:ascii="Georgia" w:eastAsia="Times New Roman" w:hAnsi="Georgia" w:cs="Times New Roman"/>
+          <w:szCs w:val="22"/>
+        </w:rPr>
+        <w:t xml:space="preserve"> should be uploaded only</w:t>
+      </w:r>
+      <w:bookmarkStart w:id="0" w:name="_GoBack"/>
+      <w:bookmarkEnd w:id="0"/>
+      <w:r>
+        <w:rPr>
+          <w:rFonts w:ascii="Georgia" w:eastAsia="Times New Roman" w:hAnsi="Georgia" w:cs="Times New Roman"/>
+          <w:szCs w:val="22"/>
+        </w:rPr>
+        <w:t xml:space="preserve"> </w:t>
+      </w:r>
+      <w:r>
+        <w:rPr>
+          <w:rFonts w:ascii="Georgia" w:eastAsia="Times New Roman" w:hAnsi="Georgia" w:cs="Times New Roman"/>
+          <w:szCs w:val="22"/>
+        </w:rPr>
+        <w:t>to</w:t>
+      </w:r>
+      <w:r>
+        <w:rPr>
+          <w:rFonts w:ascii="Georgia" w:eastAsia="Times New Roman" w:hAnsi="Georgia" w:cs="Times New Roman"/>
+          <w:szCs w:val="22"/>
+        </w:rPr>
+        <w:t xml:space="preserve"> the 1.0-speed videos</w:t>
+      </w:r>
+      <w:r>
+        <w:rPr>
+          <w:rFonts w:ascii="Georgia" w:eastAsia="Times New Roman" w:hAnsi="Georgia" w:cs="Times New Roman"/>
+          <w:szCs w:val="22"/>
+        </w:rPr>
+        <w:t xml:space="preserve"> on </w:t>
+      </w:r>
+      <w:proofErr w:type="spellStart"/>
+      <w:r>
+        <w:rPr>
+          <w:rFonts w:ascii="Georgia" w:eastAsia="Times New Roman" w:hAnsi="Georgia" w:cs="Times New Roman"/>
+          <w:szCs w:val="22"/>
+        </w:rPr>
+        <w:t>youtube</w:t>
+      </w:r>
+      <w:proofErr w:type="spellEnd"/>
+      <w:r>
+        <w:rPr>
+          <w:rFonts w:ascii="Georgia" w:eastAsia="Times New Roman" w:hAnsi="Georgia" w:cs="Times New Roman"/>
+          <w:szCs w:val="22"/>
+        </w:rPr>
+        <w:t xml:space="preserve">. </w:t>
       </w:r>
     </w:p>
     <w:p>
@@ -4768,7 +4348,7 @@
 </file>
 
 <file path=customXml/itemProps1.xml><?xml version="1.0" encoding="utf-8"?>
-<ds:datastoreItem xmlns:ds="http://schemas.openxmlformats.org/officeDocument/2006/customXml" ds:itemID="{0A4F42EB-CE65-C649-B058-C4D5BF3DCCC7}">
+<ds:datastoreItem xmlns:ds="http://schemas.openxmlformats.org/officeDocument/2006/customXml" ds:itemID="{EFDE5FBE-5FDA-1C45-AFA1-20EFC91B4149}">
   <ds:schemaRefs>
     <ds:schemaRef ds:uri="http://schemas.openxmlformats.org/officeDocument/2006/bibliography"/>
   </ds:schemaRefs>

</xml_diff>